<commit_message>
Updated resume with github reference.
</commit_message>
<xml_diff>
--- a/resume/darryl_resume_2015.docx
+++ b/resume/darryl_resume_2015.docx
@@ -565,25 +565,7 @@
           <w:sz w:val="22"/>
           <w:szCs w:val="22"/>
         </w:rPr>
-        <w:t xml:space="preserve">), Windows, QNX, </w:t>
-      </w:r>
-      <w:proofErr w:type="spellStart"/>
-      <w:r>
-        <w:rPr>
-          <w:rFonts w:asciiTheme="minorHAnsi" w:hAnsiTheme="minorHAnsi" w:cstheme="minorHAnsi"/>
-          <w:sz w:val="22"/>
-          <w:szCs w:val="22"/>
-        </w:rPr>
-        <w:t>VxWorks</w:t>
-      </w:r>
-      <w:proofErr w:type="spellEnd"/>
-      <w:r>
-        <w:rPr>
-          <w:rFonts w:asciiTheme="minorHAnsi" w:hAnsiTheme="minorHAnsi" w:cstheme="minorHAnsi"/>
-          <w:sz w:val="22"/>
-          <w:szCs w:val="22"/>
-        </w:rPr>
-        <w:t xml:space="preserve">, UNIX, </w:t>
+        <w:t xml:space="preserve">), Windows, QNX, VxWorks, UNIX, </w:t>
       </w:r>
       <w:proofErr w:type="spellStart"/>
       <w:r>
@@ -848,6 +830,39 @@
         </w:rPr>
         <w:tab/>
         <w:t>PHP, Bash, Perl, JavaScript, HTML5, Java, Android SDK</w:t>
+      </w:r>
+    </w:p>
+    <w:p>
+      <w:pPr>
+        <w:pStyle w:val="Address"/>
+        <w:widowControl/>
+        <w:tabs>
+          <w:tab w:val="clear" w:pos="10080"/>
+        </w:tabs>
+        <w:spacing w:after="60"/>
+        <w:ind w:left="1440" w:hanging="720"/>
+        <w:rPr>
+          <w:rFonts w:asciiTheme="minorHAnsi" w:hAnsiTheme="minorHAnsi" w:cstheme="minorHAnsi"/>
+          <w:sz w:val="22"/>
+          <w:szCs w:val="22"/>
+        </w:rPr>
+      </w:pPr>
+      <w:r>
+        <w:rPr>
+          <w:rFonts w:asciiTheme="minorHAnsi" w:hAnsiTheme="minorHAnsi" w:cstheme="minorHAnsi"/>
+          <w:sz w:val="22"/>
+          <w:szCs w:val="22"/>
+        </w:rPr>
+        <w:t xml:space="preserve">GitHub Projects: </w:t>
+      </w:r>
+      <w:r>
+        <w:rPr>
+          <w:rFonts w:asciiTheme="minorHAnsi" w:hAnsiTheme="minorHAnsi" w:cstheme="minorHAnsi"/>
+          <w:sz w:val="22"/>
+          <w:szCs w:val="22"/>
+        </w:rPr>
+        <w:tab/>
+        <w:t>https://github.com/swruler/project</w:t>
       </w:r>
     </w:p>
     <w:p>
@@ -1208,7 +1223,17 @@
           <w:sz w:val="22"/>
           <w:szCs w:val="22"/>
         </w:rPr>
-        <w:t>Hardened the NAS’s remote accessibility for streaming media to mobile clients over the Internet.</w:t>
+        <w:t xml:space="preserve">Hardened the NAS’s remote accessibility C code </w:t>
+      </w:r>
+      <w:bookmarkStart w:id="0" w:name="_GoBack"/>
+      <w:bookmarkEnd w:id="0"/>
+      <w:r>
+        <w:rPr>
+          <w:rFonts w:asciiTheme="minorHAnsi" w:hAnsiTheme="minorHAnsi" w:cs="Arial"/>
+          <w:sz w:val="22"/>
+          <w:szCs w:val="22"/>
+        </w:rPr>
+        <w:t>for streaming media to mobile clients over the Internet.</w:t>
       </w:r>
     </w:p>
     <w:p>
@@ -1534,16 +1559,6 @@
         </w:rPr>
         <w:tab/>
       </w:r>
-    </w:p>
-    <w:p>
-      <w:pPr>
-        <w:widowControl/>
-        <w:rPr>
-          <w:rFonts w:asciiTheme="minorHAnsi" w:hAnsiTheme="minorHAnsi" w:cstheme="minorHAnsi"/>
-          <w:sz w:val="22"/>
-          <w:szCs w:val="22"/>
-        </w:rPr>
-      </w:pPr>
       <w:r>
         <w:rPr>
           <w:rFonts w:asciiTheme="minorHAnsi" w:hAnsiTheme="minorHAnsi" w:cstheme="minorHAnsi"/>
@@ -1579,27 +1594,7 @@
           <w:szCs w:val="22"/>
         </w:rPr>
         <w:lastRenderedPageBreak/>
-        <w:t>Cisco Systems Inc. (formerly Scientific Atlanta/</w:t>
-      </w:r>
-      <w:bookmarkStart w:id="0" w:name="_GoBack"/>
-      <w:bookmarkEnd w:id="0"/>
-      <w:r>
-        <w:rPr>
-          <w:rFonts w:asciiTheme="minorHAnsi" w:hAnsiTheme="minorHAnsi" w:cstheme="minorHAnsi"/>
-          <w:b/>
-          <w:sz w:val="22"/>
-          <w:szCs w:val="22"/>
-        </w:rPr>
-        <w:t>PowerTV</w:t>
-      </w:r>
-      <w:r>
-        <w:rPr>
-          <w:rFonts w:asciiTheme="minorHAnsi" w:hAnsiTheme="minorHAnsi" w:cstheme="minorHAnsi"/>
-          <w:b/>
-          <w:sz w:val="22"/>
-          <w:szCs w:val="22"/>
-        </w:rPr>
-        <w:t>)</w:t>
+        <w:t>Cisco Systems Inc. (formerly Scientific Atlanta/PowerTV)</w:t>
       </w:r>
       <w:r>
         <w:rPr>
@@ -1857,7 +1852,7 @@
           <w:sz w:val="22"/>
           <w:szCs w:val="22"/>
         </w:rPr>
-        <w:t>.  This required near real-time multi-threaded EIA 608 and 708 Closed Caption protocol parsing and subscriber settings APIs for all high definition set-top boxes (10s of millions at the time).</w:t>
+        <w:t>. This required near real-time multi-threaded EIA 608 and 708 Closed Caption protocol parsing and subscriber settings APIs, written in C, for all high definition set-top boxes (10s of millions at the time).</w:t>
       </w:r>
     </w:p>
     <w:p>
@@ -6787,7 +6782,7 @@
 </file>
 
 <file path=customXml/itemProps1.xml><?xml version="1.0" encoding="utf-8"?>
-<ds:datastoreItem xmlns:ds="http://schemas.openxmlformats.org/officeDocument/2006/customXml" ds:itemID="{4C5E0DC9-191D-451B-87EA-667C75AC3128}">
+<ds:datastoreItem xmlns:ds="http://schemas.openxmlformats.org/officeDocument/2006/customXml" ds:itemID="{90D23DFE-5763-4BBF-BD8F-8345FA3D9894}">
   <ds:schemaRefs>
     <ds:schemaRef ds:uri="http://schemas.openxmlformats.org/officeDocument/2006/bibliography"/>
   </ds:schemaRefs>

</xml_diff>

<commit_message>
update resume professional experience.
</commit_message>
<xml_diff>
--- a/resume/darryl_resume_2015.docx
+++ b/resume/darryl_resume_2015.docx
@@ -935,8 +935,10 @@
           <w:sz w:val="22"/>
           <w:szCs w:val="22"/>
         </w:rPr>
-        <w:t>2012 – present</w:t>
-      </w:r>
+        <w:t>2012 – 2015</w:t>
+      </w:r>
+      <w:bookmarkStart w:id="0" w:name="_GoBack"/>
+      <w:bookmarkEnd w:id="0"/>
     </w:p>
     <w:p>
       <w:pPr>
@@ -1223,17 +1225,7 @@
           <w:sz w:val="22"/>
           <w:szCs w:val="22"/>
         </w:rPr>
-        <w:t xml:space="preserve">Hardened the NAS’s remote accessibility C code </w:t>
-      </w:r>
-      <w:bookmarkStart w:id="0" w:name="_GoBack"/>
-      <w:bookmarkEnd w:id="0"/>
-      <w:r>
-        <w:rPr>
-          <w:rFonts w:asciiTheme="minorHAnsi" w:hAnsiTheme="minorHAnsi" w:cs="Arial"/>
-          <w:sz w:val="22"/>
-          <w:szCs w:val="22"/>
-        </w:rPr>
-        <w:t>for streaming media to mobile clients over the Internet.</w:t>
+        <w:t>Hardened the NAS’s remote accessibility C code for streaming media to mobile clients over the Internet.</w:t>
       </w:r>
     </w:p>
     <w:p>
@@ -6782,7 +6774,7 @@
 </file>
 
 <file path=customXml/itemProps1.xml><?xml version="1.0" encoding="utf-8"?>
-<ds:datastoreItem xmlns:ds="http://schemas.openxmlformats.org/officeDocument/2006/customXml" ds:itemID="{90D23DFE-5763-4BBF-BD8F-8345FA3D9894}">
+<ds:datastoreItem xmlns:ds="http://schemas.openxmlformats.org/officeDocument/2006/customXml" ds:itemID="{AF57F76C-5FCE-416B-BE80-5DDFD1EEC22C}">
   <ds:schemaRefs>
     <ds:schemaRef ds:uri="http://schemas.openxmlformats.org/officeDocument/2006/bibliography"/>
   </ds:schemaRefs>

</xml_diff>